<commit_message>
adding javascript and functionalities
</commit_message>
<xml_diff>
--- a/Questions and Answers.docx
+++ b/Questions and Answers.docx
@@ -3,134 +3,150 @@
 <w:document xmlns:wpc="http://schemas.microsoft.com/office/word/2010/wordprocessingCanvas" xmlns:cx="http://schemas.microsoft.com/office/drawing/2014/chartex" xmlns:cx1="http://schemas.microsoft.com/office/drawing/2015/9/8/chartex" xmlns:cx2="http://schemas.microsoft.com/office/drawing/2015/10/21/chartex" xmlns:cx3="http://schemas.microsoft.com/office/drawing/2016/5/9/chartex" xmlns:cx4="http://schemas.microsoft.com/office/drawing/2016/5/10/chartex" xmlns:cx5="http://schemas.microsoft.com/office/drawing/2016/5/11/chartex" xmlns:cx6="http://schemas.microsoft.com/office/drawing/2016/5/12/chartex" xmlns:cx7="http://schemas.microsoft.com/office/drawing/2016/5/13/chartex" xmlns:cx8="http://schemas.microsoft.com/office/drawing/2016/5/14/chartex" xmlns:mc="http://schemas.openxmlformats.org/markup-compatibility/2006" xmlns:aink="http://schemas.microsoft.com/office/drawing/2016/ink" xmlns:am3d="http://schemas.microsoft.com/office/drawing/2017/model3d" xmlns:o="urn:schemas-microsoft-com:office:office" xmlns:r="http://schemas.openxmlformats.org/officeDocument/2006/relationships" xmlns:m="http://schemas.openxmlformats.org/officeDocument/2006/math" xmlns:v="urn:schemas-microsoft-com:vml" xmlns:wp14="http://schemas.microsoft.com/office/word/2010/wordprocessingDrawing" xmlns:wp="http://schemas.openxmlformats.org/drawingml/2006/wordprocessingDrawing" xmlns:w10="urn:schemas-microsoft-com:office:word" xmlns:w="http://schemas.openxmlformats.org/wordprocessingml/2006/main" xmlns:w14="http://schemas.microsoft.com/office/word/2010/wordml" xmlns:w15="http://schemas.microsoft.com/office/word/2012/wordml" xmlns:w16cid="http://schemas.microsoft.com/office/word/2016/wordml/cid" xmlns:w16se="http://schemas.microsoft.com/office/word/2015/wordml/symex" xmlns:wpg="http://schemas.microsoft.com/office/word/2010/wordprocessingGroup" xmlns:wpi="http://schemas.microsoft.com/office/word/2010/wordprocessingInk" xmlns:wne="http://schemas.microsoft.com/office/word/2006/wordml" xmlns:wps="http://schemas.microsoft.com/office/word/2010/wordprocessingShape" mc:Ignorable="w14 w15 w16se w16cid wp14">
   <w:body>
     <w:p>
+      <w:r>
+        <w:t>Solve the equation</w:t>
+      </w:r>
+      <w:r>
+        <w:t xml:space="preserve">: </w:t>
+      </w:r>
+      <w:r>
+        <w:t>5(- 3x - 2) - (x - 3) = -4(4x + 5) + 13</w:t>
+      </w:r>
+    </w:p>
+    <w:p>
+      <w:r>
+        <w:t>x</w:t>
+      </w:r>
+      <w:r>
+        <w:t xml:space="preserve"> = undefined, x = 4, </w:t>
+      </w:r>
+      <w:r>
+        <w:t xml:space="preserve">x = 2, x = 0, </w:t>
+      </w:r>
+      <w:r>
+        <w:t>x = -1</w:t>
+      </w:r>
+    </w:p>
+    <w:p/>
+    <w:p>
+      <w:r>
+        <w:t>Simplify the expression</w:t>
+      </w:r>
+      <w:r>
+        <w:t xml:space="preserve">: </w:t>
+      </w:r>
+      <w:r>
+        <w:t>2(a -3) + 4b - 2(a -b -3) + 5</w:t>
+      </w:r>
+    </w:p>
+    <w:p>
+      <w:r>
+        <w:t>6b + 5</w:t>
+      </w:r>
+      <w:r>
+        <w:t xml:space="preserve">, 5b + 6, </w:t>
+      </w:r>
+      <w:r>
+        <w:t>6</w:t>
+      </w:r>
+      <w:r>
+        <w:t>a</w:t>
+      </w:r>
+      <w:r>
+        <w:t xml:space="preserve"> + 5</w:t>
+      </w:r>
+      <w:r>
+        <w:t>, 5</w:t>
+      </w:r>
+      <w:r>
+        <w:t>a</w:t>
+      </w:r>
+      <w:r>
+        <w:t xml:space="preserve"> + 6</w:t>
+      </w:r>
+      <w:r>
+        <w:t>, 6</w:t>
+      </w:r>
+    </w:p>
+    <w:p/>
+    <w:p>
+      <w:r>
+        <w:t>Find the x intercept of the equation</w:t>
+      </w:r>
+      <w:r>
+        <w:t xml:space="preserve">: </w:t>
+      </w:r>
+      <w:r>
+        <w:t>2x - 4y = 9</w:t>
+      </w:r>
       <w:bookmarkStart w:id="0" w:name="_GoBack"/>
       <w:bookmarkEnd w:id="0"/>
-      <w:r>
-        <w:t>Solve the equation</w:t>
-      </w:r>
-      <w:r>
-        <w:t xml:space="preserve">: </w:t>
-      </w:r>
-      <w:r>
-        <w:t>5(- 3x - 2) - (x - 3) = -4(4x + 5) + 13</w:t>
-      </w:r>
-    </w:p>
-    <w:p>
-      <w:r>
-        <w:t>x</w:t>
-      </w:r>
-      <w:r>
-        <w:t xml:space="preserve"> = undefined, x = 4, </w:t>
-      </w:r>
-      <w:r>
-        <w:t xml:space="preserve">x = 2, x = 0, </w:t>
-      </w:r>
-      <w:r>
-        <w:t>x = -1</w:t>
+    </w:p>
+    <w:p>
+      <w:r>
+        <w:t>1.5, 3.5, 4.5, 5.5, 9</w:t>
       </w:r>
     </w:p>
     <w:p/>
     <w:p>
       <w:r>
-        <w:t>Simplify the expression</w:t>
-      </w:r>
-      <w:r>
-        <w:t xml:space="preserve">: </w:t>
-      </w:r>
-      <w:r>
-        <w:t>2(a -3) + 4b - 2(a -b -3) + 5</w:t>
-      </w:r>
-    </w:p>
-    <w:p>
-      <w:r>
-        <w:t>6b + 5</w:t>
-      </w:r>
-      <w:r>
-        <w:t xml:space="preserve">, 5b + 6, </w:t>
-      </w:r>
-      <w:r>
-        <w:t>6</w:t>
-      </w:r>
-      <w:r>
-        <w:t>a</w:t>
-      </w:r>
-      <w:r>
-        <w:t xml:space="preserve"> + 5</w:t>
-      </w:r>
-      <w:r>
-        <w:t>, 5</w:t>
-      </w:r>
-      <w:r>
-        <w:t>a</w:t>
-      </w:r>
-      <w:r>
-        <w:t xml:space="preserve"> + 6</w:t>
-      </w:r>
-      <w:r>
-        <w:t>, 6</w:t>
+        <w:t xml:space="preserve">Evaluate </w:t>
+      </w:r>
+      <w:proofErr w:type="gramStart"/>
+      <w:r>
+        <w:t>f(</w:t>
+      </w:r>
+      <w:proofErr w:type="gramEnd"/>
+      <w:r>
+        <w:t>2) - f(1)</w:t>
+      </w:r>
+      <w:r>
+        <w:t xml:space="preserve">. </w:t>
+      </w:r>
+      <w:r>
+        <w:t>f(x) = 6x + 1</w:t>
+      </w:r>
+    </w:p>
+    <w:p>
+      <w:r>
+        <w:t>-6, 2, 4, 6, 10</w:t>
       </w:r>
     </w:p>
     <w:p/>
     <w:p>
       <w:r>
-        <w:t>Find the x intercept of the equation</w:t>
-      </w:r>
-      <w:r>
-        <w:t xml:space="preserve">: </w:t>
-      </w:r>
-      <w:r>
-        <w:t>2x - 4y = 9</w:t>
-      </w:r>
-    </w:p>
-    <w:p>
-      <w:r>
-        <w:t>1.5, 3.5, 4.5, 5.5, 9</w:t>
+        <w:t>Find the slope of the line passing through the points (-1, -1) and (</w:t>
+      </w:r>
+      <w:proofErr w:type="gramStart"/>
+      <w:r>
+        <w:t>2 ,</w:t>
+      </w:r>
+      <w:proofErr w:type="gramEnd"/>
+      <w:r>
+        <w:t xml:space="preserve"> 2).</w:t>
+      </w:r>
+    </w:p>
+    <w:p>
+      <w:r>
+        <w:t>-1, 0, 1, 2, 4</w:t>
       </w:r>
     </w:p>
     <w:p/>
     <w:p>
       <w:r>
-        <w:t xml:space="preserve">Evaluate </w:t>
-      </w:r>
-      <w:proofErr w:type="gramStart"/>
-      <w:r>
-        <w:t>f(</w:t>
-      </w:r>
-      <w:proofErr w:type="gramEnd"/>
-      <w:r>
-        <w:t>2) - f(1)</w:t>
-      </w:r>
-      <w:r>
-        <w:t xml:space="preserve">. </w:t>
-      </w:r>
-      <w:r>
-        <w:t>f(x) = 6x + 1</w:t>
-      </w:r>
-    </w:p>
-    <w:p>
-      <w:r>
-        <w:t>-6, 2, 4, 6, 10</w:t>
-      </w:r>
+        <w:t xml:space="preserve">Image: </w:t>
+      </w:r>
+      <w:hyperlink r:id="rId4" w:history="1">
+        <w:r>
+          <w:rPr>
+            <w:rStyle w:val="Hyperlink"/>
+          </w:rPr>
+          <w:t>https://images.pexels.com/photos/167682/pexels-photo-167682.jpeg?auto=compress&amp;cs=tinysrgb&amp;dpr=3&amp;h=750&amp;w=1260</w:t>
+        </w:r>
+      </w:hyperlink>
     </w:p>
     <w:p/>
-    <w:p>
-      <w:r>
-        <w:t>Find the slope of the line passing through the points (-1, -1) and (</w:t>
-      </w:r>
-      <w:proofErr w:type="gramStart"/>
-      <w:r>
-        <w:t>2 ,</w:t>
-      </w:r>
-      <w:proofErr w:type="gramEnd"/>
-      <w:r>
-        <w:t xml:space="preserve"> 2).</w:t>
-      </w:r>
-    </w:p>
-    <w:p>
-      <w:r>
-        <w:t>-1, 0, 1, 2, 4</w:t>
-      </w:r>
-    </w:p>
+    <w:p/>
     <w:sectPr>
       <w:pgSz w:w="12240" w:h="15840"/>
       <w:pgMar w:top="1440" w:right="1440" w:bottom="1440" w:left="1440" w:header="720" w:footer="720" w:gutter="0"/>
@@ -566,6 +582,18 @@
     <w:semiHidden/>
     <w:unhideWhenUsed/>
   </w:style>
+  <w:style w:type="character" w:styleId="Hyperlink">
+    <w:name w:val="Hyperlink"/>
+    <w:basedOn w:val="DefaultParagraphFont"/>
+    <w:uiPriority w:val="99"/>
+    <w:semiHidden/>
+    <w:unhideWhenUsed/>
+    <w:rsid w:val="008476D0"/>
+    <w:rPr>
+      <w:color w:val="0000FF"/>
+      <w:u w:val="single"/>
+    </w:rPr>
+  </w:style>
 </w:styles>
 </file>
 

</xml_diff>